<commit_message>
trying to correct AC loss model and updates on report
</commit_message>
<xml_diff>
--- a/Hydro Generator Optimization with NSGA-II/0-Guideline and Report.docx
+++ b/Hydro Generator Optimization with NSGA-II/0-Guideline and Report.docx
@@ -1485,19 +1485,7 @@
         <w:rPr>
           <w:lang w:val="tr-TR"/>
         </w:rPr>
-        <w:t xml:space="preserve">Kısa adımlı sargı ile </w:t>
-      </w:r>
-      <w:r>
-        <w:rPr>
-          <w:lang w:val="tr-TR"/>
-        </w:rPr>
-        <w:t>kutup</w:t>
-      </w:r>
-      <w:r>
-        <w:rPr>
-          <w:lang w:val="tr-TR"/>
-        </w:rPr>
-        <w:t xml:space="preserve"> geometrisini sabit tutarak farklı dış çap değerleri için optimum tasarımların elde edilmesi.</w:t>
+        <w:t>Kısa adımlı sargı ile kutup geometrisini sabit tutarak farklı dış çap değerleri için optimum tasarımların elde edilmesi.</w:t>
       </w:r>
     </w:p>
     <w:p>
@@ -2072,6 +2060,9 @@
             </m:e>
           </m:func>
           <m:r>
+            <m:rPr>
+              <m:sty m:val="p"/>
+            </m:rPr>
             <w:rPr>
               <w:rFonts w:ascii="Cambria Math" w:eastAsiaTheme="minorEastAsia" w:hAnsi="Cambria Math"/>
               <w:lang w:val="tr-TR"/>
@@ -2413,6 +2404,9 @@
             </m:e>
           </m:func>
           <m:r>
+            <m:rPr>
+              <m:sty m:val="p"/>
+            </m:rPr>
             <w:rPr>
               <w:rFonts w:ascii="Cambria Math" w:eastAsiaTheme="minorEastAsia" w:hAnsi="Cambria Math"/>
               <w:lang w:val="tr-TR"/>
@@ -2523,6 +2517,9 @@
             </m:sub>
           </m:sSub>
           <m:r>
+            <m:rPr>
+              <m:sty m:val="p"/>
+            </m:rPr>
             <w:rPr>
               <w:rFonts w:ascii="Cambria Math" w:eastAsiaTheme="minorEastAsia" w:hAnsi="Cambria Math"/>
               <w:lang w:val="tr-TR"/>
@@ -2611,6 +2608,9 @@
             <m:t>-2g</m:t>
           </m:r>
           <m:r>
+            <m:rPr>
+              <m:sty m:val="p"/>
+            </m:rPr>
             <w:rPr>
               <w:rFonts w:ascii="Cambria Math" w:eastAsiaTheme="minorEastAsia" w:hAnsi="Cambria Math"/>
               <w:lang w:val="tr-TR"/>
@@ -3243,6 +3243,126 @@
         </w:rPr>
         <w:lastRenderedPageBreak/>
         <w:t>3. Bulgular</w:t>
+      </w:r>
+    </w:p>
+    <w:p>
+      <w:pPr>
+        <w:pStyle w:val="Heading3"/>
+        <w:rPr>
+          <w:lang w:val="tr-TR"/>
+        </w:rPr>
+      </w:pPr>
+      <w:r>
+        <w:rPr>
+          <w:lang w:val="tr-TR"/>
+        </w:rPr>
+        <w:t>3.1. AC Kayıpların İncelenmediği Model</w:t>
+      </w:r>
+    </w:p>
+    <w:p>
+      <w:pPr>
+        <w:jc w:val="both"/>
+        <w:rPr>
+          <w:lang w:val="tr-TR"/>
+        </w:rPr>
+      </w:pPr>
+      <w:proofErr w:type="spellStart"/>
+      <w:r>
+        <w:rPr>
+          <w:lang w:val="tr-TR"/>
+        </w:rPr>
+        <w:t>RMxprt</w:t>
+      </w:r>
+      <w:proofErr w:type="spellEnd"/>
+      <w:r>
+        <w:rPr>
+          <w:lang w:val="tr-TR"/>
+        </w:rPr>
+        <w:t xml:space="preserve"> yazılımı AC kayıpları ve sargı sonu (</w:t>
+      </w:r>
+      <w:proofErr w:type="spellStart"/>
+      <w:r>
+        <w:rPr>
+          <w:lang w:val="tr-TR"/>
+        </w:rPr>
+        <w:t>end</w:t>
+      </w:r>
+      <w:proofErr w:type="spellEnd"/>
+      <w:r>
+        <w:rPr>
+          <w:lang w:val="tr-TR"/>
+        </w:rPr>
+        <w:t xml:space="preserve"> </w:t>
+      </w:r>
+      <w:proofErr w:type="spellStart"/>
+      <w:r>
+        <w:rPr>
+          <w:lang w:val="tr-TR"/>
+        </w:rPr>
+        <w:t>winding</w:t>
+      </w:r>
+      <w:proofErr w:type="spellEnd"/>
+      <w:r>
+        <w:rPr>
+          <w:lang w:val="tr-TR"/>
+        </w:rPr>
+        <w:t xml:space="preserve">) kayıplarını hesaplamaz. Bundan dolayı AC kayıpları analitik olarak hesaplayarak </w:t>
+      </w:r>
+      <w:proofErr w:type="spellStart"/>
+      <w:r>
+        <w:rPr>
+          <w:lang w:val="tr-TR"/>
+        </w:rPr>
+        <w:t>RMxprt</w:t>
+      </w:r>
+      <w:proofErr w:type="spellEnd"/>
+      <w:r>
+        <w:rPr>
+          <w:lang w:val="tr-TR"/>
+        </w:rPr>
+        <w:t xml:space="preserve"> yazılımının çıktısına eklemek gerekir. Aynı şekilde sargı sonu kayıplarını hesaba katmak içinse </w:t>
+      </w:r>
+      <w:proofErr w:type="spellStart"/>
+      <w:r>
+        <w:rPr>
+          <w:lang w:val="tr-TR"/>
+        </w:rPr>
+        <w:t>RMxprt</w:t>
+      </w:r>
+      <w:proofErr w:type="spellEnd"/>
+      <w:r>
+        <w:rPr>
+          <w:lang w:val="tr-TR"/>
+        </w:rPr>
+        <w:t xml:space="preserve"> yazılımından elde edilen bakır kayıplarını gerçek sargı boyunun aktif bölgedeki sargı boyuna oranı ile çarpılarak orantılanabilir çünkü sargı sonu kısmında AC kayıplar aktif bölgedeki kadar çok olmamaktadır. Bu düzeltmelerin yapıldığı model bir sonraki bölümde anlatılacaktır.</w:t>
+      </w:r>
+    </w:p>
+    <w:p>
+      <w:pPr>
+        <w:jc w:val="both"/>
+        <w:rPr>
+          <w:lang w:val="tr-TR"/>
+        </w:rPr>
+      </w:pPr>
+      <w:r>
+        <w:rPr>
+          <w:lang w:val="tr-TR"/>
+        </w:rPr>
+        <w:t xml:space="preserve">AC kayıpsız modelin oluşturulma sebebi ise mantıklı sayıda bir </w:t>
+      </w:r>
+      <w:proofErr w:type="spellStart"/>
+      <w:r>
+        <w:rPr>
+          <w:lang w:val="tr-TR"/>
+        </w:rPr>
+        <w:t>spir</w:t>
+      </w:r>
+      <w:proofErr w:type="spellEnd"/>
+      <w:r>
+        <w:rPr>
+          <w:lang w:val="tr-TR"/>
+        </w:rPr>
+        <w:t xml:space="preserve"> seçimi ile AC kayıplar DC kayıpların yaklaşık olarak 1.1 – 1.2 katı olmaktadır.</w:t>
       </w:r>
     </w:p>
     <w:p>
@@ -4471,7 +4591,6 @@
     <w:next w:val="Normal"/>
     <w:link w:val="Heading3Char"/>
     <w:uiPriority w:val="9"/>
-    <w:semiHidden/>
     <w:unhideWhenUsed/>
     <w:qFormat/>
     <w:rsid w:val="005878F0"/>
@@ -4546,7 +4665,6 @@
     <w:basedOn w:val="DefaultParagraphFont"/>
     <w:link w:val="Heading3"/>
     <w:uiPriority w:val="9"/>
-    <w:semiHidden/>
     <w:rsid w:val="005878F0"/>
     <w:rPr>
       <w:rFonts w:asciiTheme="majorHAnsi" w:eastAsiaTheme="majorEastAsia" w:hAnsiTheme="majorHAnsi" w:cstheme="majorBidi"/>

</xml_diff>